<commit_message>
[FIX] fix docx templating
</commit_message>
<xml_diff>
--- a/public/PKS2022.docx
+++ b/public/PKS2022.docx
@@ -3,31 +3,216 @@
 <w:document xmlns:ve="http://schemas.openxmlformats.org/markup-compatibility/2006" xmlns:o="urn:schemas-microsoft-com:office:office" xmlns:r="http://schemas.openxmlformats.org/officeDocument/2006/relationships" xmlns:m="http://schemas.openxmlformats.org/officeDocument/2006/math" xmlns:v="urn:schemas-microsoft-com:vml" xmlns:wp="http://schemas.openxmlformats.org/drawingml/2006/wordprocessingDrawing" xmlns:w10="urn:schemas-microsoft-com:office:word" xmlns:w="http://schemas.openxmlformats.org/wordprocessingml/2006/main" xmlns:wne="http://schemas.microsoft.com/office/word/2006/wordml">
   <w:body>
     <w:p>
+      <w:pPr>
+        <w:jc w:val="center"/>
+      </w:pPr>
+      <w:r>
+        <w:rPr>
+          <w:sz w:val="36"/>
+          <w:szCs w:val="36"/>
+          <w:b w:val="1"/>
+          <w:bCs w:val="1"/>
+        </w:rPr>
+        <w:t xml:space="preserve">DRAFT</w:t>
+      </w:r>
+    </w:p>
+    <w:p/>
+    <w:p>
+      <w:pPr>
+        <w:jc w:val="center"/>
+      </w:pPr>
+      <w:r>
+        <w:rPr>
+          <w:sz w:val="22"/>
+          <w:szCs w:val="22"/>
+          <w:b w:val="1"/>
+          <w:bCs w:val="1"/>
+        </w:rPr>
+        <w:t xml:space="preserve">PERJANJIAN KERJA SAMA</w:t>
+      </w:r>
+    </w:p>
+    <w:p>
+      <w:pPr>
+        <w:jc w:val="center"/>
+      </w:pPr>
+      <w:r>
+        <w:rPr>
+          <w:sz w:val="22"/>
+          <w:szCs w:val="22"/>
+          <w:b w:val="1"/>
+          <w:bCs w:val="1"/>
+        </w:rPr>
+        <w:t xml:space="preserve">PENS</w:t>
+      </w:r>
+    </w:p>
+    <w:p>
+      <w:pPr>
+        <w:jc w:val="center"/>
+      </w:pPr>
+      <w:r>
+        <w:rPr>
+          <w:sz w:val="22"/>
+          <w:szCs w:val="22"/>
+          <w:b w:val="1"/>
+          <w:bCs w:val="1"/>
+        </w:rPr>
+        <w:t xml:space="preserve">DENGAN</w:t>
+      </w:r>
+    </w:p>
+    <w:p>
+      <w:pPr>
+        <w:jc w:val="center"/>
+      </w:pPr>
+      <w:r>
+        <w:rPr>
+          <w:sz w:val="22"/>
+          <w:szCs w:val="22"/>
+          <w:b w:val="1"/>
+          <w:bCs w:val="1"/>
+        </w:rPr>
+        <w:t xml:space="preserve">FAKULTAS / LEMBAGA ............................</w:t>
+      </w:r>
+    </w:p>
+    <w:p>
+      <w:pPr>
+        <w:jc w:val="center"/>
+      </w:pPr>
+      <w:r>
+        <w:rPr>
+          <w:sz w:val="22"/>
+          <w:szCs w:val="22"/>
+          <w:b w:val="1"/>
+          <w:bCs w:val="1"/>
+        </w:rPr>
+        <w:t xml:space="preserve">UNIVERSITAS SEBELAS MARET</w:t>
+      </w:r>
+    </w:p>
+    <w:p/>
+    <w:p>
+      <w:pPr>
+        <w:jc w:val="center"/>
+      </w:pPr>
+      <w:r>
+        <w:rPr>
+          <w:sz w:val="22"/>
+          <w:szCs w:val="22"/>
+          <w:b w:val="1"/>
+          <w:bCs w:val="1"/>
+        </w:rPr>
+        <w:t xml:space="preserve">Nomor:....../UN27....../KS/2021</w:t>
+      </w:r>
+    </w:p>
+    <w:p>
+      <w:pPr>
+        <w:jc w:val="center"/>
+      </w:pPr>
+      <w:r>
+        <w:rPr>
+          <w:sz w:val="22"/>
+          <w:szCs w:val="22"/>
+          <w:b w:val="1"/>
+          <w:bCs w:val="1"/>
+        </w:rPr>
+        <w:t xml:space="preserve">Nomor:..................../2021</w:t>
+      </w:r>
+    </w:p>
+    <w:p/>
+    <w:p>
+      <w:pPr>
+        <w:jc w:val="center"/>
+      </w:pPr>
+      <w:r>
+        <w:rPr>
+          <w:sz w:val="22"/>
+          <w:szCs w:val="22"/>
+          <w:b w:val="1"/>
+          <w:bCs w:val="1"/>
+        </w:rPr>
+        <w:t xml:space="preserve">............................................</w:t>
+      </w:r>
+    </w:p>
+    <w:p>
+      <w:pPr>
+        <w:jc w:val="center"/>
+      </w:pPr>
+      <w:r>
+        <w:rPr>
+          <w:sz w:val="22"/>
+          <w:szCs w:val="22"/>
+          <w:b w:val="1"/>
+          <w:bCs w:val="1"/>
+        </w:rPr>
+        <w:t xml:space="preserve">............................................</w:t>
+      </w:r>
+    </w:p>
+    <w:p/>
+    <w:p>
+      <w:pPr>
+        <w:jc w:val="thaiDistribute"/>
+      </w:pPr>
+      <w:r>
+        <w:rPr>
+          <w:sz w:val="22"/>
+          <w:szCs w:val="22"/>
+        </w:rPr>
+        <w:t xml:space="preserve">Pada hari ini, ............. tanggal .......... bulan ........... tahun ................, 11-07-2022 kami yang bertanda tangan dibawah ini:</w:t>
+      </w:r>
+    </w:p>
+    <w:p>
       <w:pPr/>
       <w:r>
+        <w:rPr>
+          <w:sz w:val="22"/>
+          <w:szCs w:val="22"/>
+          <w:b w:val="1"/>
+          <w:bCs w:val="1"/>
+        </w:rPr>
+        <w:t xml:space="preserve">PIHAK KESATU</w:t>
+      </w:r>
+      <w:r>
         <w:rPr/>
-        <w:t xml:space="preserve">
-DRAFT
-PERJANJIAN KERJA SAMA
-ANTARA
-…………………………………………………..
-DENGAN
-FAKULTAS/ LEMBAGA ………………………………
-UNIVERSITAS SEBELAS MARET
-Nomor: ……/UN27……/KS/2021
-Nomor: ……………………… /2021
-TENTANG
-…………………………………………………….
-………………………………….………………..
-Pada hari ini, ………… tanggal …………… bulan ………… tahun …………………………, kami yang bertanda tangan dibawah ini:
-I. ……………………………… : Dekan Fakultas ............./ Ketua ....………../ Kepala ……………/ Direktur ………… Universitas Sebelas Maret,
-dalam hal ini bertindak untuk dan atas nama Fakultas/ Lembaga/ Unit, yang berkedudukan di Jl. Ir. Sutami 36A, Kentingan
-Surakarta, Jawa Tengah, selanjutnya disebut PIHAK KESATU.
-1I. ……………………………… : …………………………….., yang diangkat berdasarkan ………… Nomor ……… tanggal …….. tentang …………., dalam hal ini
-bertindak untuk dan atas nama ……………………, yang berkedudukan di ……………, selanjutnya disebut PIHAK KEDUA;
-PIHAK KESATU dan PIHAK KEDUA secara sendiri-sendiri disebut PIHAK, dan secara bersama-sama selanjutnya disebut sebagai
-PARA PIHAK.
-</w:t>
+        <w:t xml:space="preserve"> dan </w:t>
+      </w:r>
+      <w:r>
+        <w:rPr>
+          <w:sz w:val="22"/>
+          <w:szCs w:val="22"/>
+          <w:b w:val="1"/>
+          <w:bCs w:val="1"/>
+        </w:rPr>
+        <w:t xml:space="preserve">PIHAK KEDUA </w:t>
+      </w:r>
+      <w:r>
+        <w:rPr>
+          <w:sz w:val="22"/>
+          <w:szCs w:val="22"/>
+        </w:rPr>
+        <w:t xml:space="preserve">secara sendiri-sendiri disebut</w:t>
+      </w:r>
+      <w:r>
+        <w:rPr>
+          <w:sz w:val="22"/>
+          <w:szCs w:val="22"/>
+          <w:b w:val="1"/>
+          <w:bCs w:val="1"/>
+        </w:rPr>
+        <w:t xml:space="preserve"> PIHAK </w:t>
+      </w:r>
+      <w:r>
+        <w:rPr>
+          <w:sz w:val="22"/>
+          <w:szCs w:val="22"/>
+        </w:rPr>
+        <w:t xml:space="preserve">, dan secara bersama-sama selanjutnya disebut sebagai</w:t>
+      </w:r>
+      <w:r>
+        <w:rPr>
+          <w:sz w:val="22"/>
+          <w:szCs w:val="22"/>
+          <w:b w:val="1"/>
+          <w:bCs w:val="1"/>
+        </w:rPr>
+        <w:t xml:space="preserve"> PARA PIHAK </w:t>
       </w:r>
     </w:p>
     <w:p>
@@ -217,7 +402,7 @@
       <w:pPr/>
       <w:r>
         <w:rPr/>
-        <w:t xml:space="preserve">syadzatsurayya27@gmail.com</w:t>
+        <w:t xml:space="preserve">pens@ac.id</w:t>
       </w:r>
     </w:p>
     <w:p>

</xml_diff>

<commit_message>
[FIX] MOU template final
</commit_message>
<xml_diff>
--- a/public/PKS2022.docx
+++ b/public/PKS2022.docx
@@ -158,6 +158,87 @@
         <w:t xml:space="preserve">Pada hari ini, ............. tanggal .......... bulan ........... tahun ................, 14-07-2022 kami yang bertanda tangan dibawah ini:</w:t>
       </w:r>
     </w:p>
+    <w:tbl>
+      <w:tblGrid>
+        <w:gridCol w:w="5000" w:type="dxa"/>
+        <w:gridCol w:w="5000" w:type="dxa"/>
+      </w:tblGrid>
+      <w:tr>
+        <w:trPr/>
+        <w:tc>
+          <w:tcPr>
+            <w:tcW w:w="5000" w:type="dxa"/>
+          </w:tcPr>
+          <w:p>
+            <w:pPr/>
+            <w:r>
+              <w:rPr>
+                <w:sz w:val="22"/>
+                <w:szCs w:val="22"/>
+                <w:b w:val="1"/>
+                <w:bCs w:val="1"/>
+              </w:rPr>
+              <w:t xml:space="preserve">I. ...........................</w:t>
+            </w:r>
+          </w:p>
+        </w:tc>
+        <w:tc>
+          <w:tcPr>
+            <w:tcW w:w="5000" w:type="dxa"/>
+          </w:tcPr>
+          <w:p>
+            <w:pPr>
+              <w:jc w:val="thaiDistribute"/>
+            </w:pPr>
+            <w:r>
+              <w:rPr>
+                <w:sz w:val="22"/>
+                <w:szCs w:val="22"/>
+              </w:rPr>
+              <w:t xml:space="preserve">: Dekan Fakultas ............./ Ketua ....………../ Kepala ……………/ Direktur ………… Universitas Sebelas Maret, dalam hal ini bertindak untuk dan atas nama  Fakultas/ Lembaga/ Unit, yang berkedudukan di Jl. Ir. Sutami 36A, Kentingan Surakarta, Jawa Tengah, selanjutnya disebut PIHAK KESATU.</w:t>
+            </w:r>
+          </w:p>
+        </w:tc>
+      </w:tr>
+      <w:tr>
+        <w:trPr/>
+        <w:tc>
+          <w:tcPr>
+            <w:tcW w:w="5000" w:type="dxa"/>
+          </w:tcPr>
+          <w:p>
+            <w:pPr/>
+            <w:r>
+              <w:rPr>
+                <w:sz w:val="22"/>
+                <w:szCs w:val="22"/>
+                <w:b w:val="1"/>
+                <w:bCs w:val="1"/>
+              </w:rPr>
+              <w:t xml:space="preserve">II. ...........................</w:t>
+            </w:r>
+          </w:p>
+        </w:tc>
+        <w:tc>
+          <w:tcPr>
+            <w:tcW w:w="5000" w:type="dxa"/>
+          </w:tcPr>
+          <w:p>
+            <w:pPr>
+              <w:jc w:val="thaiDistribute"/>
+            </w:pPr>
+            <w:r>
+              <w:rPr>
+                <w:sz w:val="22"/>
+                <w:szCs w:val="22"/>
+              </w:rPr>
+              <w:t xml:space="preserve">: …………………………….., yang diangkat berdasarkan ………… Nomor ……… tanggal …….. tentang …………., dalam hal ini bertindak untuk dan atas nama ……………………, yang berkedudukan di ……………, selanjutnya disebut PIHAK KEDUA;</w:t>
+            </w:r>
+          </w:p>
+        </w:tc>
+      </w:tr>
+    </w:tbl>
+    <w:p/>
     <w:p>
       <w:pPr/>
       <w:r>
@@ -226,7 +307,7 @@
           <w:szCs w:val="22"/>
         </w:rPr>
         <w:t xml:space="preserve">PARA PIHAK secara bersama setuju dan bersepakat untuk membuat Perjanjian Kerja Sama Kerjasama tentang
-”…………………………………………………………………………”, dengan ketentuan dan syarat sebagai berikut:</w:t>
+            ”…………………………………………………………………………”, dengan ketentuan dan syarat sebagai berikut:</w:t>
       </w:r>
     </w:p>
     <w:p/>
@@ -269,7 +350,7 @@
           <w:szCs w:val="22"/>
         </w:rPr>
         <w:t xml:space="preserve">(1) Perjanjian Kerja Sama kerjasama ini dilaksanakan dalam rangka “………………………………….”, maka PARA PIHAK akan saling
-membantu, melakukan dan/atau menyediakan hal-hal yang diperlukan untuk tercapainya tujuan pelaksanaan kerjasama.</w:t>
+            membantu, melakukan dan/atau menyediakan hal-hal yang diperlukan untuk tercapainya tujuan pelaksanaan kerjasama.</w:t>
       </w:r>
     </w:p>
     <w:p>
@@ -282,8 +363,8 @@
           <w:szCs w:val="22"/>
         </w:rPr>
         <w:t xml:space="preserve">(2) Perjanjian Kerja Sama ini didasarkan pada Nota Kesepahaman/ Kesepakatan Bersama antara Universitas Sebelas Maret
-dengan ...................................... Nomor: ......................... dan Nomor: ..............................
-Tanggal ..................... tentang .............................. .</w:t>
+            dengan ...................................... Nomor: ......................... dan Nomor: ..............................
+            Tanggal ..................... tentang .............................. .</w:t>
       </w:r>
     </w:p>
     <w:p>
@@ -808,7 +889,7 @@
           <w:szCs w:val="22"/>
         </w:rPr>
         <w:t xml:space="preserve">a. Biaya yang menjadi beban PIHAK KESATU sebagaimana dimaksud dalam Pasal 6 ayat (1) huruf a, dibayarkan kepada PIHAK
-KEDUA sesuai jadwal pelaksanaan dan diatur sebagai berikut:</w:t>
+            KEDUA sesuai jadwal pelaksanaan dan diatur sebagai berikut:</w:t>
       </w:r>
     </w:p>
     <w:p>
@@ -935,8 +1016,8 @@
           <w:szCs w:val="22"/>
         </w:rPr>
         <w:t xml:space="preserve">Sesuai dengan Peraturan Rektor Universitas Sebelas Maret Nomor 1 Tahun 2019 tentang Pedoman Kerjasama Universitas
-Sebelas Maret maka Pendapatan dari Kewajiban hasil kerjasama sebesar 6% dari total nilai kontrak disetorkan ke rekening
-operasional Universitas Sebelas Maret.</w:t>
+            Sebelas Maret maka Pendapatan dari Kewajiban hasil kerjasama sebesar 6% dari total nilai kontrak disetorkan ke rekening
+            operasional Universitas Sebelas Maret.</w:t>
       </w:r>
     </w:p>
     <w:p/>
@@ -991,8 +1072,8 @@
           <w:szCs w:val="22"/>
         </w:rPr>
         <w:t xml:space="preserve">(2) Apabila salah satu pihak akan memperpanjang atau memperpendek masa berlakunya Perjanjian Kerja Sama ini, maka pihak
-yang berkeinginan memperpanjang atau memperpendek masa berlakunya harus mengajukan secara tertulis kepada pihak lain
-paling lambat 7 (tujuh) hari kalender sebelum berakhirnya Perjanjian Kerja Sama ini.</w:t>
+            yang berkeinginan memperpanjang atau memperpendek masa berlakunya harus mengajukan secara tertulis kepada pihak lain
+            paling lambat 7 (tujuh) hari kalender sebelum berakhirnya Perjanjian Kerja Sama ini.</w:t>
       </w:r>
     </w:p>
     <w:p>
@@ -1005,8 +1086,8 @@
           <w:szCs w:val="22"/>
         </w:rPr>
         <w:t xml:space="preserve">(3) Dengan berakhirnya jangka waktu pelaksanaan sebagaimana dimaksud pada ayat (1) dan tidak dilakukan perubahan atas
-jangka waktu tersebut maka Perjanjian Kerja Sama kerjasama ini berakhir dengan sendirinya dan PARA PIHAK tidak terikat
-atas hak dan kewajiban yang tertuang dalam Perjanjian Kerja Sama kerjasama ini.</w:t>
+            jangka waktu tersebut maka Perjanjian Kerja Sama kerjasama ini berakhir dengan sendirinya dan PARA PIHAK tidak terikat
+            atas hak dan kewajiban yang tertuang dalam Perjanjian Kerja Sama kerjasama ini.</w:t>
       </w:r>
     </w:p>
     <w:p/>
@@ -1235,7 +1316,7 @@
           <w:szCs w:val="22"/>
         </w:rPr>
         <w:t xml:space="preserve">(1) Apabila dalam pelaksanaan kerjasama terjadi perbedaan, maka yang dipakai sebagai acuan adalah ketentuan-ketentuan
-yang tercantum dalam Perjanjian Kerja Sama ini;</w:t>
+            yang tercantum dalam Perjanjian Kerja Sama ini;</w:t>
       </w:r>
     </w:p>
     <w:p>
@@ -1248,7 +1329,7 @@
           <w:szCs w:val="22"/>
         </w:rPr>
         <w:t xml:space="preserve">(2) Apabila timbul perselisihan akibat Perjanjian Kerja Sama ini, maka PARA PIHAK akan menyelesaikan perselisihan
-tersebut secara musyawarah untuk mencapai mufakat.</w:t>
+            tersebut secara musyawarah untuk mencapai mufakat.</w:t>
       </w:r>
     </w:p>
     <w:p>
@@ -1261,7 +1342,7 @@
           <w:szCs w:val="22"/>
         </w:rPr>
         <w:t xml:space="preserve">(3) Apabila penyelesaian perselisihan secara musyawarah untuk mufakat tidak berhasil, maka PARA PIHAK sepakat untuk
-menyelesaikan melalui Pengadilan Negeri Surakarta.</w:t>
+            menyelesaikan melalui Pengadilan Negeri Surakarta.</w:t>
       </w:r>
     </w:p>
     <w:p/>
@@ -1304,8 +1385,8 @@
           <w:szCs w:val="22"/>
         </w:rPr>
         <w:t xml:space="preserve">Perjanjian Kerja Sama ini dibuat di ......................, pada hari dan tanggal sebagaimana dimaksud di atas, dalam
-rangkap 2 (dua) bermeterai cukup, masing-masing mempunyai kekuatan hukum yang sama, dan diserahkan kepada masing-masing
-pihak untuk digunakan sebagai dasar dan pedoman dalam pelaksanaan kerjasama.</w:t>
+            rangkap 2 (dua) bermeterai cukup, masing-masing mempunyai kekuatan hukum yang sama, dan diserahkan kepada masing-masing
+            pihak untuk digunakan sebagai dasar dan pedoman dalam pelaksanaan kerjasama.</w:t>
       </w:r>
     </w:p>
     <w:p/>

</xml_diff>